<commit_message>
bin files, docs, fw
</commit_message>
<xml_diff>
--- a/docs/etsy_letter.docx
+++ b/docs/etsy_letter.docx
@@ -1,6 +1,6 @@
 
 <file path=word/document.xml><?xml version="1.0" encoding="utf-8"?>
-<w:document xmlns:wpc="http://schemas.microsoft.com/office/word/2010/wordprocessingCanvas" xmlns:cx="http://schemas.microsoft.com/office/drawing/2014/chartex" xmlns:cx1="http://schemas.microsoft.com/office/drawing/2015/9/8/chartex" xmlns:cx2="http://schemas.microsoft.com/office/drawing/2015/10/21/chartex" xmlns:cx3="http://schemas.microsoft.com/office/drawing/2016/5/9/chartex" xmlns:cx4="http://schemas.microsoft.com/office/drawing/2016/5/10/chartex" xmlns:cx5="http://schemas.microsoft.com/office/drawing/2016/5/11/chartex" xmlns:cx6="http://schemas.microsoft.com/office/drawing/2016/5/12/chartex" xmlns:cx7="http://schemas.microsoft.com/office/drawing/2016/5/13/chartex" xmlns:cx8="http://schemas.microsoft.com/office/drawing/2016/5/14/chartex" xmlns:mc="http://schemas.openxmlformats.org/markup-compatibility/2006" xmlns:aink="http://schemas.microsoft.com/office/drawing/2016/ink" xmlns:am3d="http://schemas.microsoft.com/office/drawing/2017/model3d" xmlns:o="urn:schemas-microsoft-com:office:office" xmlns:oel="http://schemas.microsoft.com/office/2019/extlst" xmlns:r="http://schemas.openxmlformats.org/officeDocument/2006/relationships" xmlns:m="http://schemas.openxmlformats.org/officeDocument/2006/math" xmlns:v="urn:schemas-microsoft-com:vml" xmlns:wp14="http://schemas.microsoft.com/office/word/2010/wordprocessingDrawing" xmlns:wp="http://schemas.openxmlformats.org/drawingml/2006/wordprocessingDrawing" xmlns:w10="urn:schemas-microsoft-com:office:word" xmlns:w="http://schemas.openxmlformats.org/wordprocessingml/2006/main" xmlns:w14="http://schemas.microsoft.com/office/word/2010/wordml" xmlns:w15="http://schemas.microsoft.com/office/word/2012/wordml" xmlns:w16cex="http://schemas.microsoft.com/office/word/2018/wordml/cex" xmlns:w16cid="http://schemas.microsoft.com/office/word/2016/wordml/cid" xmlns:w16="http://schemas.microsoft.com/office/word/2018/wordml" xmlns:w16du="http://schemas.microsoft.com/office/word/2023/wordml/word16du" xmlns:w16sdtdh="http://schemas.microsoft.com/office/word/2020/wordml/sdtdatahash" xmlns:w16se="http://schemas.microsoft.com/office/word/2015/wordml/symex" xmlns:wpg="http://schemas.microsoft.com/office/word/2010/wordprocessingGroup" xmlns:wpi="http://schemas.microsoft.com/office/word/2010/wordprocessingInk" xmlns:wne="http://schemas.microsoft.com/office/word/2006/wordml" xmlns:wps="http://schemas.microsoft.com/office/word/2010/wordprocessingShape" mc:Ignorable="w14 w15 w16se w16cid w16 w16cex w16sdtdh w16du wp14">
+<w:document xmlns:wpc="http://schemas.microsoft.com/office/word/2010/wordprocessingCanvas" xmlns:cx="http://schemas.microsoft.com/office/drawing/2014/chartex" xmlns:cx1="http://schemas.microsoft.com/office/drawing/2015/9/8/chartex" xmlns:cx2="http://schemas.microsoft.com/office/drawing/2015/10/21/chartex" xmlns:cx3="http://schemas.microsoft.com/office/drawing/2016/5/9/chartex" xmlns:cx4="http://schemas.microsoft.com/office/drawing/2016/5/10/chartex" xmlns:cx5="http://schemas.microsoft.com/office/drawing/2016/5/11/chartex" xmlns:cx6="http://schemas.microsoft.com/office/drawing/2016/5/12/chartex" xmlns:cx7="http://schemas.microsoft.com/office/drawing/2016/5/13/chartex" xmlns:cx8="http://schemas.microsoft.com/office/drawing/2016/5/14/chartex" xmlns:mc="http://schemas.openxmlformats.org/markup-compatibility/2006" xmlns:aink="http://schemas.microsoft.com/office/drawing/2016/ink" xmlns:am3d="http://schemas.microsoft.com/office/drawing/2017/model3d" xmlns:o="urn:schemas-microsoft-com:office:office" xmlns:oel="http://schemas.microsoft.com/office/2019/extlst" xmlns:r="http://schemas.openxmlformats.org/officeDocument/2006/relationships" xmlns:m="http://schemas.openxmlformats.org/officeDocument/2006/math" xmlns:v="urn:schemas-microsoft-com:vml" xmlns:wp14="http://schemas.microsoft.com/office/word/2010/wordprocessingDrawing" xmlns:wp="http://schemas.openxmlformats.org/drawingml/2006/wordprocessingDrawing" xmlns:w10="urn:schemas-microsoft-com:office:word" xmlns:w="http://schemas.openxmlformats.org/wordprocessingml/2006/main" xmlns:w14="http://schemas.microsoft.com/office/word/2010/wordml" xmlns:w15="http://schemas.microsoft.com/office/word/2012/wordml" xmlns:w16cex="http://schemas.microsoft.com/office/word/2018/wordml/cex" xmlns:w16cid="http://schemas.microsoft.com/office/word/2016/wordml/cid" xmlns:w16="http://schemas.microsoft.com/office/word/2018/wordml" xmlns:w16du="http://schemas.microsoft.com/office/word/2023/wordml/word16du" xmlns:w16sdtdh="http://schemas.microsoft.com/office/word/2020/wordml/sdtdatahash" xmlns:w16sdtfl="http://schemas.microsoft.com/office/word/2024/wordml/sdtformatlock" xmlns:w16se="http://schemas.microsoft.com/office/word/2015/wordml/symex" xmlns:wpg="http://schemas.microsoft.com/office/word/2010/wordprocessingGroup" xmlns:wpi="http://schemas.microsoft.com/office/word/2010/wordprocessingInk" xmlns:wne="http://schemas.microsoft.com/office/word/2006/wordml" xmlns:wps="http://schemas.microsoft.com/office/word/2010/wordprocessingShape" mc:Ignorable="w14 w15 w16se w16cid w16 w16cex w16sdtdh w16sdtfl w16du wp14">
   <w:body>
     <w:p>
       <w:pPr>
@@ -476,7 +476,7 @@
           <w:noProof/>
         </w:rPr>
         <w:drawing>
-          <wp:anchor distT="0" distB="0" distL="114300" distR="114300" simplePos="0" relativeHeight="251658240" behindDoc="0" locked="0" layoutInCell="1" allowOverlap="1" wp14:anchorId="422147DB" wp14:editId="3A33A2A5">
+          <wp:anchor distT="0" distB="0" distL="114300" distR="114300" simplePos="0" relativeHeight="251658240" behindDoc="0" locked="0" layoutInCell="1" allowOverlap="1" wp14:anchorId="422147DB" wp14:editId="5A2DBD50">
             <wp:simplePos x="0" y="0"/>
             <wp:positionH relativeFrom="margin">
               <wp:posOffset>76200</wp:posOffset>
@@ -547,12 +547,23 @@
         <w:jc w:val="center"/>
       </w:pPr>
       <w:r>
+        <w:rPr>
+          <w:noProof/>
+        </w:rPr>
         <w:lastRenderedPageBreak/>
         <w:drawing>
-          <wp:inline distT="0" distB="0" distL="0" distR="0" wp14:anchorId="117D121D" wp14:editId="007240FC">
-            <wp:extent cx="6480810" cy="9346565"/>
-            <wp:effectExtent l="0" t="0" r="0" b="6985"/>
-            <wp:docPr id="1944399948" name="Picture 1" descr="A drawing of a device&#10;&#10;Description automatically generated with medium confidence"/>
+          <wp:anchor distT="0" distB="0" distL="114300" distR="114300" simplePos="0" relativeHeight="251659264" behindDoc="0" locked="0" layoutInCell="1" allowOverlap="1" wp14:anchorId="1F319033" wp14:editId="2D06DE5F">
+            <wp:simplePos x="0" y="0"/>
+            <wp:positionH relativeFrom="margin">
+              <wp:align>right</wp:align>
+            </wp:positionH>
+            <wp:positionV relativeFrom="paragraph">
+              <wp:posOffset>401014</wp:posOffset>
+            </wp:positionV>
+            <wp:extent cx="6480810" cy="9152890"/>
+            <wp:effectExtent l="0" t="0" r="0" b="0"/>
+            <wp:wrapNone/>
+            <wp:docPr id="1119283643" name="Picture 2"/>
             <wp:cNvGraphicFramePr>
               <a:graphicFrameLocks xmlns:a="http://schemas.openxmlformats.org/drawingml/2006/main" noChangeAspect="1"/>
             </wp:cNvGraphicFramePr>
@@ -560,7 +571,7 @@
               <a:graphicData uri="http://schemas.openxmlformats.org/drawingml/2006/picture">
                 <pic:pic xmlns:pic="http://schemas.openxmlformats.org/drawingml/2006/picture">
                   <pic:nvPicPr>
-                    <pic:cNvPr id="1944399948" name="Picture 1" descr="A drawing of a device&#10;&#10;Description automatically generated with medium confidence"/>
+                    <pic:cNvPr id="1119283643" name="Picture 1119283643"/>
                     <pic:cNvPicPr/>
                   </pic:nvPicPr>
                   <pic:blipFill>
@@ -572,7 +583,7 @@
                   <pic:spPr>
                     <a:xfrm>
                       <a:off x="0" y="0"/>
-                      <a:ext cx="6480810" cy="9346565"/>
+                      <a:ext cx="6480810" cy="9152890"/>
                     </a:xfrm>
                     <a:prstGeom prst="rect">
                       <a:avLst/>
@@ -581,7 +592,7 @@
                 </pic:pic>
               </a:graphicData>
             </a:graphic>
-          </wp:inline>
+          </wp:anchor>
         </w:drawing>
       </w:r>
     </w:p>
@@ -596,7 +607,7 @@
 </file>
 
 <file path=word/numbering.xml><?xml version="1.0" encoding="utf-8"?>
-<w:numbering xmlns:wpc="http://schemas.microsoft.com/office/word/2010/wordprocessingCanvas" xmlns:cx="http://schemas.microsoft.com/office/drawing/2014/chartex" xmlns:cx1="http://schemas.microsoft.com/office/drawing/2015/9/8/chartex" xmlns:cx2="http://schemas.microsoft.com/office/drawing/2015/10/21/chartex" xmlns:cx3="http://schemas.microsoft.com/office/drawing/2016/5/9/chartex" xmlns:cx4="http://schemas.microsoft.com/office/drawing/2016/5/10/chartex" xmlns:cx5="http://schemas.microsoft.com/office/drawing/2016/5/11/chartex" xmlns:cx6="http://schemas.microsoft.com/office/drawing/2016/5/12/chartex" xmlns:cx7="http://schemas.microsoft.com/office/drawing/2016/5/13/chartex" xmlns:cx8="http://schemas.microsoft.com/office/drawing/2016/5/14/chartex" xmlns:mc="http://schemas.openxmlformats.org/markup-compatibility/2006" xmlns:aink="http://schemas.microsoft.com/office/drawing/2016/ink" xmlns:am3d="http://schemas.microsoft.com/office/drawing/2017/model3d" xmlns:o="urn:schemas-microsoft-com:office:office" xmlns:oel="http://schemas.microsoft.com/office/2019/extlst" xmlns:r="http://schemas.openxmlformats.org/officeDocument/2006/relationships" xmlns:m="http://schemas.openxmlformats.org/officeDocument/2006/math" xmlns:v="urn:schemas-microsoft-com:vml" xmlns:wp14="http://schemas.microsoft.com/office/word/2010/wordprocessingDrawing" xmlns:wp="http://schemas.openxmlformats.org/drawingml/2006/wordprocessingDrawing" xmlns:w10="urn:schemas-microsoft-com:office:word" xmlns:w="http://schemas.openxmlformats.org/wordprocessingml/2006/main" xmlns:w14="http://schemas.microsoft.com/office/word/2010/wordml" xmlns:w15="http://schemas.microsoft.com/office/word/2012/wordml" xmlns:w16cex="http://schemas.microsoft.com/office/word/2018/wordml/cex" xmlns:w16cid="http://schemas.microsoft.com/office/word/2016/wordml/cid" xmlns:w16="http://schemas.microsoft.com/office/word/2018/wordml" xmlns:w16du="http://schemas.microsoft.com/office/word/2023/wordml/word16du" xmlns:w16sdtdh="http://schemas.microsoft.com/office/word/2020/wordml/sdtdatahash" xmlns:w16se="http://schemas.microsoft.com/office/word/2015/wordml/symex" xmlns:wpg="http://schemas.microsoft.com/office/word/2010/wordprocessingGroup" xmlns:wpi="http://schemas.microsoft.com/office/word/2010/wordprocessingInk" xmlns:wne="http://schemas.microsoft.com/office/word/2006/wordml" xmlns:wps="http://schemas.microsoft.com/office/word/2010/wordprocessingShape" mc:Ignorable="w14 w15 w16se w16cid w16 w16cex w16sdtdh w16du wp14">
+<w:numbering xmlns:wpc="http://schemas.microsoft.com/office/word/2010/wordprocessingCanvas" xmlns:cx="http://schemas.microsoft.com/office/drawing/2014/chartex" xmlns:cx1="http://schemas.microsoft.com/office/drawing/2015/9/8/chartex" xmlns:cx2="http://schemas.microsoft.com/office/drawing/2015/10/21/chartex" xmlns:cx3="http://schemas.microsoft.com/office/drawing/2016/5/9/chartex" xmlns:cx4="http://schemas.microsoft.com/office/drawing/2016/5/10/chartex" xmlns:cx5="http://schemas.microsoft.com/office/drawing/2016/5/11/chartex" xmlns:cx6="http://schemas.microsoft.com/office/drawing/2016/5/12/chartex" xmlns:cx7="http://schemas.microsoft.com/office/drawing/2016/5/13/chartex" xmlns:cx8="http://schemas.microsoft.com/office/drawing/2016/5/14/chartex" xmlns:mc="http://schemas.openxmlformats.org/markup-compatibility/2006" xmlns:aink="http://schemas.microsoft.com/office/drawing/2016/ink" xmlns:am3d="http://schemas.microsoft.com/office/drawing/2017/model3d" xmlns:o="urn:schemas-microsoft-com:office:office" xmlns:oel="http://schemas.microsoft.com/office/2019/extlst" xmlns:r="http://schemas.openxmlformats.org/officeDocument/2006/relationships" xmlns:m="http://schemas.openxmlformats.org/officeDocument/2006/math" xmlns:v="urn:schemas-microsoft-com:vml" xmlns:wp14="http://schemas.microsoft.com/office/word/2010/wordprocessingDrawing" xmlns:wp="http://schemas.openxmlformats.org/drawingml/2006/wordprocessingDrawing" xmlns:w10="urn:schemas-microsoft-com:office:word" xmlns:w="http://schemas.openxmlformats.org/wordprocessingml/2006/main" xmlns:w14="http://schemas.microsoft.com/office/word/2010/wordml" xmlns:w15="http://schemas.microsoft.com/office/word/2012/wordml" xmlns:w16cex="http://schemas.microsoft.com/office/word/2018/wordml/cex" xmlns:w16cid="http://schemas.microsoft.com/office/word/2016/wordml/cid" xmlns:w16="http://schemas.microsoft.com/office/word/2018/wordml" xmlns:w16du="http://schemas.microsoft.com/office/word/2023/wordml/word16du" xmlns:w16sdtdh="http://schemas.microsoft.com/office/word/2020/wordml/sdtdatahash" xmlns:w16sdtfl="http://schemas.microsoft.com/office/word/2024/wordml/sdtformatlock" xmlns:w16se="http://schemas.microsoft.com/office/word/2015/wordml/symex" xmlns:wpg="http://schemas.microsoft.com/office/word/2010/wordprocessingGroup" xmlns:wpi="http://schemas.microsoft.com/office/word/2010/wordprocessingInk" xmlns:wne="http://schemas.microsoft.com/office/word/2006/wordml" xmlns:wps="http://schemas.microsoft.com/office/word/2010/wordprocessingShape" mc:Ignorable="w14 w15 w16se w16cid w16 w16cex w16sdtdh w16sdtfl w16du wp14">
   <w:abstractNum w:abstractNumId="0" w15:restartNumberingAfterBreak="0">
     <w:nsid w:val="5EF94EC7"/>
     <w:multiLevelType w:val="hybridMultilevel"/>
@@ -693,7 +704,7 @@
 </file>
 
 <file path=word/styles.xml><?xml version="1.0" encoding="utf-8"?>
-<w:styles xmlns:mc="http://schemas.openxmlformats.org/markup-compatibility/2006" xmlns:r="http://schemas.openxmlformats.org/officeDocument/2006/relationships" xmlns:w="http://schemas.openxmlformats.org/wordprocessingml/2006/main" xmlns:w14="http://schemas.microsoft.com/office/word/2010/wordml" xmlns:w15="http://schemas.microsoft.com/office/word/2012/wordml" xmlns:w16cex="http://schemas.microsoft.com/office/word/2018/wordml/cex" xmlns:w16cid="http://schemas.microsoft.com/office/word/2016/wordml/cid" xmlns:w16="http://schemas.microsoft.com/office/word/2018/wordml" xmlns:w16du="http://schemas.microsoft.com/office/word/2023/wordml/word16du" xmlns:w16sdtdh="http://schemas.microsoft.com/office/word/2020/wordml/sdtdatahash" xmlns:w16se="http://schemas.microsoft.com/office/word/2015/wordml/symex" mc:Ignorable="w14 w15 w16se w16cid w16 w16cex w16sdtdh w16du">
+<w:styles xmlns:mc="http://schemas.openxmlformats.org/markup-compatibility/2006" xmlns:r="http://schemas.openxmlformats.org/officeDocument/2006/relationships" xmlns:w="http://schemas.openxmlformats.org/wordprocessingml/2006/main" xmlns:w14="http://schemas.microsoft.com/office/word/2010/wordml" xmlns:w15="http://schemas.microsoft.com/office/word/2012/wordml" xmlns:w16cex="http://schemas.microsoft.com/office/word/2018/wordml/cex" xmlns:w16cid="http://schemas.microsoft.com/office/word/2016/wordml/cid" xmlns:w16="http://schemas.microsoft.com/office/word/2018/wordml" xmlns:w16du="http://schemas.microsoft.com/office/word/2023/wordml/word16du" xmlns:w16sdtdh="http://schemas.microsoft.com/office/word/2020/wordml/sdtdatahash" xmlns:w16sdtfl="http://schemas.microsoft.com/office/word/2024/wordml/sdtformatlock" xmlns:w16se="http://schemas.microsoft.com/office/word/2015/wordml/symex" mc:Ignorable="w14 w15 w16se w16cid w16 w16cex w16sdtdh w16sdtfl w16du">
   <w:docDefaults>
     <w:rPrDefault>
       <w:rPr>
@@ -1094,6 +1105,7 @@
   <w:style w:type="character" w:default="1" w:styleId="DefaultParagraphFont">
     <w:name w:val="Default Paragraph Font"/>
     <w:uiPriority w:val="1"/>
+    <w:semiHidden/>
     <w:unhideWhenUsed/>
   </w:style>
   <w:style w:type="table" w:default="1" w:styleId="TableNormal">

</xml_diff>

<commit_message>
add mouse support update pcb panel
</commit_message>
<xml_diff>
--- a/docs/etsy_letter.docx
+++ b/docs/etsy_letter.docx
@@ -4,11 +4,14 @@
   <w:body>
     <w:p>
       <w:pPr>
-        <w:rPr>
-          <w:b/>
-          <w:bCs/>
-          <w:sz w:val="32"/>
-          <w:szCs w:val="32"/>
+        <w:spacing w:after="840"/>
+        <w:jc w:val="center"/>
+        <w:rPr>
+          <w:b/>
+          <w:bCs/>
+          <w:color w:val="808080" w:themeColor="background1" w:themeShade="80"/>
+          <w:sz w:val="48"/>
+          <w:szCs w:val="48"/>
         </w:rPr>
       </w:pPr>
       <w:bookmarkStart w:id="0" w:name="_Hlk130555172"/>
@@ -16,45 +19,42 @@
         <w:rPr>
           <w:b/>
           <w:bCs/>
-          <w:sz w:val="32"/>
-          <w:szCs w:val="32"/>
-        </w:rPr>
-        <w:t>Hi</w:t>
-      </w:r>
-      <w:r>
-        <w:rPr>
-          <w:b/>
-          <w:bCs/>
-          <w:sz w:val="32"/>
-          <w:szCs w:val="32"/>
-        </w:rPr>
-        <w:t xml:space="preserve"> - </w:t>
-      </w:r>
-      <w:r>
-        <w:rPr>
-          <w:b/>
-          <w:bCs/>
-          <w:sz w:val="32"/>
-          <w:szCs w:val="32"/>
-        </w:rPr>
-        <w:t>Thanks so much for ordering a Tiny USB Volume Knob! I hope you get as much use out of it as I do.</w:t>
-      </w:r>
-    </w:p>
-    <w:p>
-      <w:pPr>
-        <w:rPr>
-          <w:b/>
-          <w:bCs/>
-          <w:sz w:val="28"/>
-          <w:szCs w:val="28"/>
-        </w:rPr>
-      </w:pPr>
-      <w:r>
-        <w:rPr>
-          <w:b/>
-          <w:bCs/>
-          <w:sz w:val="28"/>
-          <w:szCs w:val="28"/>
+          <w:color w:val="808080" w:themeColor="background1" w:themeShade="80"/>
+          <w:sz w:val="48"/>
+          <w:szCs w:val="48"/>
+        </w:rPr>
+        <w:t>Here is your</w:t>
+      </w:r>
+      <w:r>
+        <w:rPr>
+          <w:b/>
+          <w:bCs/>
+          <w:color w:val="808080" w:themeColor="background1" w:themeShade="80"/>
+          <w:sz w:val="48"/>
+          <w:szCs w:val="48"/>
+        </w:rPr>
+        <w:t xml:space="preserve"> Tiny USB Volume Knob</w:t>
+      </w:r>
+    </w:p>
+    <w:p>
+      <w:pPr>
+        <w:spacing w:before="360" w:after="120"/>
+        <w:jc w:val="center"/>
+        <w:rPr>
+          <w:b/>
+          <w:bCs/>
+          <w:color w:val="808080" w:themeColor="background1" w:themeShade="80"/>
+          <w:sz w:val="40"/>
+          <w:szCs w:val="40"/>
+        </w:rPr>
+      </w:pPr>
+      <w:r>
+        <w:rPr>
+          <w:b/>
+          <w:bCs/>
+          <w:color w:val="808080" w:themeColor="background1" w:themeShade="80"/>
+          <w:sz w:val="40"/>
+          <w:szCs w:val="40"/>
         </w:rPr>
         <w:t>Instructions</w:t>
       </w:r>
@@ -67,21 +67,24 @@
           <w:numId w:val="1"/>
         </w:numPr>
         <w:rPr>
-          <w:sz w:val="28"/>
-          <w:szCs w:val="28"/>
-        </w:rPr>
-      </w:pPr>
-      <w:r>
-        <w:rPr>
-          <w:sz w:val="28"/>
-          <w:szCs w:val="28"/>
+          <w:color w:val="808080" w:themeColor="background1" w:themeShade="80"/>
+          <w:sz w:val="36"/>
+          <w:szCs w:val="36"/>
+        </w:rPr>
+      </w:pPr>
+      <w:r>
+        <w:rPr>
+          <w:color w:val="808080" w:themeColor="background1" w:themeShade="80"/>
+          <w:sz w:val="36"/>
+          <w:szCs w:val="36"/>
         </w:rPr>
         <w:t xml:space="preserve">Plug it in using a Micro-USB </w:t>
       </w:r>
       <w:r>
         <w:rPr>
-          <w:sz w:val="28"/>
-          <w:szCs w:val="28"/>
+          <w:color w:val="808080" w:themeColor="background1" w:themeShade="80"/>
+          <w:sz w:val="36"/>
+          <w:szCs w:val="36"/>
         </w:rPr>
         <w:t>cable.</w:t>
       </w:r>
@@ -94,37 +97,34 @@
           <w:numId w:val="1"/>
         </w:numPr>
         <w:rPr>
-          <w:sz w:val="28"/>
-          <w:szCs w:val="28"/>
-        </w:rPr>
-      </w:pPr>
-      <w:r>
-        <w:rPr>
-          <w:sz w:val="28"/>
-          <w:szCs w:val="28"/>
-        </w:rPr>
-        <w:t>Your computer should recognize it as a device called ‘</w:t>
-      </w:r>
-      <w:r>
-        <w:rPr>
-          <w:sz w:val="28"/>
-          <w:szCs w:val="28"/>
+          <w:color w:val="808080" w:themeColor="background1" w:themeShade="80"/>
+          <w:sz w:val="36"/>
+          <w:szCs w:val="36"/>
+        </w:rPr>
+      </w:pPr>
+      <w:r>
+        <w:rPr>
+          <w:color w:val="808080" w:themeColor="background1" w:themeShade="80"/>
+          <w:sz w:val="36"/>
+          <w:szCs w:val="36"/>
+        </w:rPr>
+        <w:t>Your computer should recognize it as ‘</w:t>
+      </w:r>
+      <w:r>
+        <w:rPr>
+          <w:color w:val="808080" w:themeColor="background1" w:themeShade="80"/>
+          <w:sz w:val="36"/>
+          <w:szCs w:val="36"/>
         </w:rPr>
         <w:t xml:space="preserve">Tiny USB </w:t>
       </w:r>
       <w:r>
         <w:rPr>
-          <w:sz w:val="28"/>
-          <w:szCs w:val="28"/>
-        </w:rPr>
-        <w:t>Knob</w:t>
-      </w:r>
-      <w:r>
-        <w:rPr>
-          <w:sz w:val="28"/>
-          <w:szCs w:val="28"/>
-        </w:rPr>
-        <w:t>’.</w:t>
+          <w:color w:val="808080" w:themeColor="background1" w:themeShade="80"/>
+          <w:sz w:val="36"/>
+          <w:szCs w:val="36"/>
+        </w:rPr>
+        <w:t>Knob’.</w:t>
       </w:r>
     </w:p>
     <w:p>
@@ -135,21 +135,24 @@
           <w:numId w:val="1"/>
         </w:numPr>
         <w:rPr>
-          <w:sz w:val="28"/>
-          <w:szCs w:val="28"/>
-        </w:rPr>
-      </w:pPr>
-      <w:r>
-        <w:rPr>
-          <w:sz w:val="28"/>
-          <w:szCs w:val="28"/>
+          <w:color w:val="808080" w:themeColor="background1" w:themeShade="80"/>
+          <w:sz w:val="36"/>
+          <w:szCs w:val="36"/>
+        </w:rPr>
+      </w:pPr>
+      <w:r>
+        <w:rPr>
+          <w:color w:val="808080" w:themeColor="background1" w:themeShade="80"/>
+          <w:sz w:val="36"/>
+          <w:szCs w:val="36"/>
         </w:rPr>
         <w:t xml:space="preserve">Twist the knob to change the audio </w:t>
       </w:r>
       <w:r>
         <w:rPr>
-          <w:sz w:val="28"/>
-          <w:szCs w:val="28"/>
+          <w:color w:val="808080" w:themeColor="background1" w:themeShade="80"/>
+          <w:sz w:val="36"/>
+          <w:szCs w:val="36"/>
         </w:rPr>
         <w:t>volume.</w:t>
       </w:r>
@@ -162,172 +165,237 @@
           <w:numId w:val="1"/>
         </w:numPr>
         <w:rPr>
-          <w:sz w:val="28"/>
-          <w:szCs w:val="28"/>
-        </w:rPr>
-      </w:pPr>
-      <w:r>
-        <w:rPr>
-          <w:sz w:val="28"/>
-          <w:szCs w:val="28"/>
+          <w:color w:val="808080" w:themeColor="background1" w:themeShade="80"/>
+          <w:sz w:val="36"/>
+          <w:szCs w:val="36"/>
+        </w:rPr>
+      </w:pPr>
+      <w:r>
+        <w:rPr>
+          <w:color w:val="808080" w:themeColor="background1" w:themeShade="80"/>
+          <w:sz w:val="36"/>
+          <w:szCs w:val="36"/>
         </w:rPr>
         <w:t>Click the knob to mute</w:t>
       </w:r>
       <w:r>
         <w:rPr>
-          <w:sz w:val="28"/>
-          <w:szCs w:val="28"/>
+          <w:color w:val="808080" w:themeColor="background1" w:themeShade="80"/>
+          <w:sz w:val="36"/>
+          <w:szCs w:val="36"/>
         </w:rPr>
         <w:t>/unmute</w:t>
       </w:r>
       <w:r>
         <w:rPr>
-          <w:sz w:val="28"/>
-          <w:szCs w:val="28"/>
+          <w:color w:val="808080" w:themeColor="background1" w:themeShade="80"/>
+          <w:sz w:val="36"/>
+          <w:szCs w:val="36"/>
         </w:rPr>
         <w:t xml:space="preserve"> your </w:t>
       </w:r>
       <w:r>
         <w:rPr>
-          <w:sz w:val="28"/>
-          <w:szCs w:val="28"/>
+          <w:color w:val="808080" w:themeColor="background1" w:themeShade="80"/>
+          <w:sz w:val="36"/>
+          <w:szCs w:val="36"/>
         </w:rPr>
         <w:t>audio.</w:t>
       </w:r>
     </w:p>
     <w:p>
       <w:pPr>
-        <w:pBdr>
-          <w:top w:val="single" w:sz="4" w:space="1" w:color="auto"/>
-          <w:left w:val="single" w:sz="4" w:space="4" w:color="auto"/>
-          <w:bottom w:val="single" w:sz="4" w:space="1" w:color="auto"/>
-          <w:right w:val="single" w:sz="4" w:space="4" w:color="auto"/>
-          <w:between w:val="single" w:sz="4" w:space="1" w:color="auto"/>
-          <w:bar w:val="single" w:sz="4" w:color="auto"/>
-        </w:pBdr>
-        <w:shd w:val="clear" w:color="auto" w:fill="D9D9D9" w:themeFill="background1" w:themeFillShade="D9"/>
+        <w:spacing w:before="360" w:after="120"/>
+        <w:jc w:val="center"/>
+        <w:rPr>
+          <w:b/>
+          <w:bCs/>
+          <w:color w:val="808080" w:themeColor="background1" w:themeShade="80"/>
+          <w:sz w:val="48"/>
+          <w:szCs w:val="48"/>
+        </w:rPr>
+      </w:pPr>
+      <w:r>
+        <w:rPr>
+          <w:b/>
+          <w:bCs/>
+          <w:color w:val="808080" w:themeColor="background1" w:themeShade="80"/>
+          <w:sz w:val="48"/>
+          <w:szCs w:val="48"/>
+        </w:rPr>
+        <w:t>NOTE</w:t>
+      </w:r>
+      <w:r>
+        <w:rPr>
+          <w:b/>
+          <w:bCs/>
+          <w:color w:val="808080" w:themeColor="background1" w:themeShade="80"/>
+          <w:sz w:val="48"/>
+          <w:szCs w:val="48"/>
+        </w:rPr>
+        <w:t>! READ THIS:</w:t>
+      </w:r>
+    </w:p>
+    <w:p>
+      <w:pPr>
+        <w:rPr>
+          <w:color w:val="808080" w:themeColor="background1" w:themeShade="80"/>
+          <w:sz w:val="36"/>
+          <w:szCs w:val="36"/>
+        </w:rPr>
+      </w:pPr>
+      <w:r>
+        <w:rPr>
+          <w:color w:val="808080" w:themeColor="background1" w:themeShade="80"/>
+          <w:sz w:val="36"/>
+          <w:szCs w:val="36"/>
+        </w:rPr>
+        <w:t xml:space="preserve">If </w:t>
+      </w:r>
+      <w:r>
+        <w:rPr>
+          <w:color w:val="808080" w:themeColor="background1" w:themeShade="80"/>
+          <w:sz w:val="36"/>
+          <w:szCs w:val="36"/>
+        </w:rPr>
+        <w:t xml:space="preserve">it </w:t>
+      </w:r>
+      <w:r>
+        <w:rPr>
+          <w:color w:val="808080" w:themeColor="background1" w:themeShade="80"/>
+          <w:sz w:val="36"/>
+          <w:szCs w:val="36"/>
+        </w:rPr>
+        <w:t>doesn’t work but flashes slowly after you’ve plugged it in, the USB connection failed</w:t>
+      </w:r>
+      <w:r>
+        <w:rPr>
+          <w:color w:val="808080" w:themeColor="background1" w:themeShade="80"/>
+          <w:sz w:val="36"/>
+          <w:szCs w:val="36"/>
+        </w:rPr>
+        <w:t xml:space="preserve"> – maybe the </w:t>
+      </w:r>
+      <w:r>
+        <w:rPr>
+          <w:color w:val="808080" w:themeColor="background1" w:themeShade="80"/>
+          <w:sz w:val="36"/>
+          <w:szCs w:val="36"/>
+        </w:rPr>
+        <w:t xml:space="preserve">USB cable is a ‘Charger Only’ cable. </w:t>
+      </w:r>
+      <w:r>
+        <w:rPr>
+          <w:color w:val="808080" w:themeColor="background1" w:themeShade="80"/>
+          <w:sz w:val="36"/>
+          <w:szCs w:val="36"/>
+        </w:rPr>
+        <w:t>U</w:t>
+      </w:r>
+      <w:r>
+        <w:rPr>
+          <w:color w:val="808080" w:themeColor="background1" w:themeShade="80"/>
+          <w:sz w:val="36"/>
+          <w:szCs w:val="36"/>
+        </w:rPr>
+        <w:t xml:space="preserve">se a data-enabled cable! If you suspect the cable, try another device with it. If that also doesn’t work, </w:t>
+      </w:r>
+      <w:r>
+        <w:rPr>
+          <w:color w:val="808080" w:themeColor="background1" w:themeShade="80"/>
+          <w:sz w:val="36"/>
+          <w:szCs w:val="36"/>
+        </w:rPr>
+        <w:t xml:space="preserve">try </w:t>
+      </w:r>
+      <w:r>
+        <w:rPr>
+          <w:color w:val="808080" w:themeColor="background1" w:themeShade="80"/>
+          <w:sz w:val="36"/>
+          <w:szCs w:val="36"/>
+        </w:rPr>
+        <w:t>another cable.</w:t>
+      </w:r>
+    </w:p>
+    <w:p>
+      <w:pPr>
+        <w:spacing w:before="360" w:after="120"/>
+        <w:jc w:val="center"/>
+        <w:rPr>
+          <w:b/>
+          <w:bCs/>
+          <w:color w:val="808080" w:themeColor="background1" w:themeShade="80"/>
+          <w:sz w:val="40"/>
+          <w:szCs w:val="40"/>
+        </w:rPr>
+      </w:pPr>
+      <w:r>
+        <w:rPr>
+          <w:b/>
+          <w:bCs/>
+          <w:color w:val="808080" w:themeColor="background1" w:themeShade="80"/>
+          <w:sz w:val="40"/>
+          <w:szCs w:val="40"/>
+        </w:rPr>
+        <w:t>Configuration</w:t>
+      </w:r>
+    </w:p>
+    <w:p>
+      <w:pPr>
         <w:spacing w:after="0"/>
-        <w:jc w:val="center"/>
-        <w:rPr>
-          <w:b/>
-          <w:bCs/>
-          <w:sz w:val="44"/>
-          <w:szCs w:val="44"/>
-        </w:rPr>
-      </w:pPr>
-      <w:r>
-        <w:rPr>
-          <w:b/>
-          <w:bCs/>
-          <w:sz w:val="44"/>
-          <w:szCs w:val="44"/>
-        </w:rPr>
-        <w:t>NOTE</w:t>
-      </w:r>
-    </w:p>
-    <w:p>
-      <w:pPr>
-        <w:pBdr>
-          <w:top w:val="single" w:sz="4" w:space="1" w:color="auto"/>
-          <w:left w:val="single" w:sz="4" w:space="4" w:color="auto"/>
-          <w:bottom w:val="single" w:sz="4" w:space="1" w:color="auto"/>
-          <w:right w:val="single" w:sz="4" w:space="4" w:color="auto"/>
-        </w:pBdr>
-        <w:rPr>
-          <w:sz w:val="28"/>
-          <w:szCs w:val="28"/>
-        </w:rPr>
-      </w:pPr>
-      <w:r>
-        <w:rPr>
-          <w:b/>
-          <w:bCs/>
-          <w:color w:val="FF0000"/>
-          <w:sz w:val="36"/>
-          <w:szCs w:val="36"/>
-        </w:rPr>
-        <w:t>Please read this</w:t>
-      </w:r>
-      <w:r>
-        <w:rPr>
-          <w:b/>
-          <w:bCs/>
-          <w:color w:val="FF0000"/>
-          <w:sz w:val="36"/>
-          <w:szCs w:val="36"/>
-        </w:rPr>
-        <w:t>:</w:t>
-      </w:r>
-      <w:r>
-        <w:rPr>
-          <w:b/>
-          <w:bCs/>
-          <w:sz w:val="28"/>
-          <w:szCs w:val="28"/>
-        </w:rPr>
-        <w:t xml:space="preserve"> </w:t>
-      </w:r>
-      <w:r>
-        <w:rPr>
-          <w:sz w:val="28"/>
-          <w:szCs w:val="28"/>
-        </w:rPr>
-        <w:t>If your Tiny USB Volume Knob doesn’t work but flashes slowly after you’ve plugged it in, that means the USB connection failed. This is because your USB cable is a ‘Charger Only’ cable without data lines. Please use a data-enabled cable! If you suspect the cable, try another device with it to test it. If that also doesn’t work, it’s time to find another cable.</w:t>
-      </w:r>
-    </w:p>
-    <w:p>
-      <w:pPr>
-        <w:spacing w:before="120" w:after="120"/>
-        <w:rPr>
-          <w:b/>
-          <w:bCs/>
-          <w:sz w:val="36"/>
-          <w:szCs w:val="36"/>
-          <w14:glow w14:rad="139700">
-            <w14:schemeClr w14:val="accent6">
-              <w14:alpha w14:val="60000"/>
-              <w14:satMod w14:val="175000"/>
-            </w14:schemeClr>
-          </w14:glow>
-        </w:rPr>
-      </w:pPr>
-      <w:r>
-        <w:rPr>
-          <w:b/>
-          <w:bCs/>
-          <w:sz w:val="36"/>
-          <w:szCs w:val="36"/>
-          <w14:glow w14:rad="139700">
-            <w14:schemeClr w14:val="accent6">
-              <w14:alpha w14:val="60000"/>
-              <w14:satMod w14:val="175000"/>
-            </w14:schemeClr>
-          </w14:glow>
-        </w:rPr>
-        <w:t>Pro tip</w:t>
-      </w:r>
-    </w:p>
-    <w:p>
-      <w:pPr>
-        <w:spacing w:after="0"/>
-        <w:rPr>
-          <w:sz w:val="28"/>
-          <w:szCs w:val="28"/>
-        </w:rPr>
-      </w:pPr>
-      <w:r>
-        <w:rPr>
-          <w:sz w:val="28"/>
-          <w:szCs w:val="28"/>
-        </w:rPr>
-        <w:t xml:space="preserve">If you want to change the </w:t>
-      </w:r>
-      <w:r>
-        <w:rPr>
-          <w:sz w:val="28"/>
-          <w:szCs w:val="28"/>
-        </w:rPr>
-        <w:t xml:space="preserve">keys that are sent when the knob is turned or clicked, go to </w:t>
+        <w:rPr>
+          <w:color w:val="808080" w:themeColor="background1" w:themeShade="80"/>
+          <w:sz w:val="36"/>
+          <w:szCs w:val="36"/>
+        </w:rPr>
+      </w:pPr>
+      <w:r>
+        <w:rPr>
+          <w:color w:val="808080" w:themeColor="background1" w:themeShade="80"/>
+          <w:sz w:val="36"/>
+          <w:szCs w:val="36"/>
+        </w:rPr>
+        <w:t>T</w:t>
+      </w:r>
+      <w:r>
+        <w:rPr>
+          <w:color w:val="808080" w:themeColor="background1" w:themeShade="80"/>
+          <w:sz w:val="36"/>
+          <w:szCs w:val="36"/>
+        </w:rPr>
+        <w:t xml:space="preserve">o change the </w:t>
+      </w:r>
+      <w:r>
+        <w:rPr>
+          <w:color w:val="808080" w:themeColor="background1" w:themeShade="80"/>
+          <w:sz w:val="36"/>
+          <w:szCs w:val="36"/>
+        </w:rPr>
+        <w:t xml:space="preserve">HID </w:t>
+      </w:r>
+      <w:r>
+        <w:rPr>
+          <w:color w:val="808080" w:themeColor="background1" w:themeShade="80"/>
+          <w:sz w:val="36"/>
+          <w:szCs w:val="36"/>
+        </w:rPr>
+        <w:t>key</w:t>
+      </w:r>
+      <w:r>
+        <w:rPr>
+          <w:color w:val="808080" w:themeColor="background1" w:themeShade="80"/>
+          <w:sz w:val="36"/>
+          <w:szCs w:val="36"/>
+        </w:rPr>
+        <w:t xml:space="preserve">codes </w:t>
+      </w:r>
+      <w:r>
+        <w:rPr>
+          <w:color w:val="808080" w:themeColor="background1" w:themeShade="80"/>
+          <w:sz w:val="36"/>
+          <w:szCs w:val="36"/>
+        </w:rPr>
+        <w:t xml:space="preserve">that are sent when the knob is turned or clicked, go to </w:t>
       </w:r>
       <w:hyperlink r:id="rId5" w:history="1">
         <w:r>
@@ -335,271 +403,567 @@
             <w:rStyle w:val="Hyperlink"/>
             <w:b/>
             <w:bCs/>
-            <w:sz w:val="28"/>
-            <w:szCs w:val="28"/>
+            <w:color w:val="808080" w:themeColor="background1" w:themeShade="80"/>
+            <w:sz w:val="36"/>
+            <w:szCs w:val="36"/>
           </w:rPr>
-          <w:t>https://hid.skilbeck.com</w:t>
+          <w:t>hid.skilbeck.com</w:t>
         </w:r>
       </w:hyperlink>
       <w:r>
         <w:rPr>
-          <w:sz w:val="28"/>
-          <w:szCs w:val="28"/>
+          <w:color w:val="808080" w:themeColor="background1" w:themeShade="80"/>
+          <w:sz w:val="36"/>
+          <w:szCs w:val="36"/>
         </w:rPr>
         <w:t xml:space="preserve"> and click ‘Scan’ while your Tiny USB Knob is plugged in.</w:t>
       </w:r>
     </w:p>
     <w:p>
       <w:pPr>
-        <w:spacing w:before="120" w:after="120"/>
-        <w:rPr>
-          <w:b/>
-          <w:bCs/>
-          <w:sz w:val="28"/>
-          <w:szCs w:val="28"/>
-        </w:rPr>
-      </w:pPr>
-      <w:r>
-        <w:rPr>
-          <w:b/>
-          <w:bCs/>
-          <w:sz w:val="28"/>
-          <w:szCs w:val="28"/>
-        </w:rPr>
-        <w:t>Advanced users</w:t>
+        <w:spacing w:before="360" w:after="120"/>
+        <w:jc w:val="center"/>
+        <w:rPr>
+          <w:b/>
+          <w:bCs/>
+          <w:color w:val="808080" w:themeColor="background1" w:themeShade="80"/>
+          <w:sz w:val="40"/>
+          <w:szCs w:val="40"/>
+        </w:rPr>
+      </w:pPr>
+      <w:r>
+        <w:rPr>
+          <w:b/>
+          <w:bCs/>
+          <w:color w:val="808080" w:themeColor="background1" w:themeShade="80"/>
+          <w:sz w:val="40"/>
+          <w:szCs w:val="40"/>
+        </w:rPr>
+        <w:t>Discord</w:t>
+      </w:r>
+    </w:p>
+    <w:p>
+      <w:pPr>
+        <w:spacing w:before="360" w:after="120"/>
+        <w:rPr>
+          <w:b/>
+          <w:bCs/>
+          <w:color w:val="808080" w:themeColor="background1" w:themeShade="80"/>
+          <w:sz w:val="40"/>
+          <w:szCs w:val="40"/>
+        </w:rPr>
+      </w:pPr>
+      <w:r>
+        <w:rPr>
+          <w:color w:val="808080" w:themeColor="background1" w:themeShade="80"/>
+          <w:sz w:val="36"/>
+          <w:szCs w:val="36"/>
+        </w:rPr>
+        <w:t>For help on Discord, search for the ‘Tiny USB Knob’ channel.</w:t>
+      </w:r>
+    </w:p>
+    <w:p>
+      <w:pPr>
+        <w:spacing w:before="360" w:after="120"/>
+        <w:jc w:val="center"/>
+        <w:rPr>
+          <w:b/>
+          <w:bCs/>
+          <w:color w:val="808080" w:themeColor="background1" w:themeShade="80"/>
+          <w:sz w:val="40"/>
+          <w:szCs w:val="40"/>
+        </w:rPr>
+      </w:pPr>
+      <w:r>
+        <w:rPr>
+          <w:b/>
+          <w:bCs/>
+          <w:color w:val="808080" w:themeColor="background1" w:themeShade="80"/>
+          <w:sz w:val="40"/>
+          <w:szCs w:val="40"/>
+        </w:rPr>
+        <w:t>Advanced</w:t>
       </w:r>
     </w:p>
     <w:p>
       <w:pPr>
         <w:spacing w:after="0"/>
         <w:rPr>
-          <w:sz w:val="28"/>
-          <w:szCs w:val="28"/>
-        </w:rPr>
-      </w:pPr>
-      <w:r>
-        <w:rPr>
-          <w:sz w:val="28"/>
-          <w:szCs w:val="28"/>
-        </w:rPr>
-        <w:t xml:space="preserve">If you want to flash new firmware, click and hold the knob </w:t>
-      </w:r>
-      <w:r>
-        <w:rPr>
-          <w:sz w:val="28"/>
-          <w:szCs w:val="28"/>
+          <w:color w:val="808080" w:themeColor="background1" w:themeShade="80"/>
+          <w:sz w:val="36"/>
+          <w:szCs w:val="36"/>
+        </w:rPr>
+      </w:pPr>
+      <w:r>
+        <w:rPr>
+          <w:color w:val="808080" w:themeColor="background1" w:themeShade="80"/>
+          <w:sz w:val="36"/>
+          <w:szCs w:val="36"/>
+        </w:rPr>
+        <w:t>T</w:t>
+      </w:r>
+      <w:r>
+        <w:rPr>
+          <w:color w:val="808080" w:themeColor="background1" w:themeShade="80"/>
+          <w:sz w:val="36"/>
+          <w:szCs w:val="36"/>
+        </w:rPr>
+        <w:t xml:space="preserve">o flash new firmware, click and hold the knob </w:t>
+      </w:r>
+      <w:r>
+        <w:rPr>
+          <w:color w:val="808080" w:themeColor="background1" w:themeShade="80"/>
+          <w:sz w:val="36"/>
+          <w:szCs w:val="36"/>
         </w:rPr>
         <w:t>while you plug in the device</w:t>
       </w:r>
       <w:r>
         <w:rPr>
-          <w:sz w:val="28"/>
-          <w:szCs w:val="28"/>
+          <w:color w:val="808080" w:themeColor="background1" w:themeShade="80"/>
+          <w:sz w:val="36"/>
+          <w:szCs w:val="36"/>
         </w:rPr>
         <w:t>. Once in flashing mode, you’ll have to either flash it with new firmware or unplug and plug it back in to get it back to normal mode.</w:t>
       </w:r>
-    </w:p>
-    <w:p>
-      <w:pPr>
-        <w:spacing w:before="120" w:after="120"/>
-        <w:rPr>
-          <w:b/>
-          <w:bCs/>
-          <w:sz w:val="28"/>
-          <w:szCs w:val="28"/>
-        </w:rPr>
-      </w:pPr>
-      <w:r>
-        <w:rPr>
-          <w:b/>
-          <w:bCs/>
-          <w:sz w:val="28"/>
-          <w:szCs w:val="28"/>
-        </w:rPr>
-        <w:t>And…</w:t>
-      </w:r>
-    </w:p>
-    <w:p>
-      <w:pPr>
-        <w:spacing w:after="0"/>
-        <w:rPr>
-          <w:sz w:val="28"/>
-          <w:szCs w:val="28"/>
-        </w:rPr>
-      </w:pPr>
-      <w:r>
-        <w:rPr>
-          <w:sz w:val="28"/>
-          <w:szCs w:val="28"/>
-        </w:rPr>
-        <w:t>Small favour to ask – if you can bear it, would you mind awfully posting a Tweet about it? I don’t have a marketing budget (I don’t have any kind of budget at all, in fact), so getting the word out is kind of a challenge. Every mention helps! This QR code will get you started</w:t>
-      </w:r>
-      <w:r>
-        <w:rPr>
-          <w:sz w:val="28"/>
-          <w:szCs w:val="28"/>
-        </w:rPr>
-        <w:t xml:space="preserve">. Send me a link to any Social Media post for a </w:t>
-      </w:r>
-      <w:r>
-        <w:rPr>
-          <w:b/>
-          <w:bCs/>
-          <w:sz w:val="28"/>
-          <w:szCs w:val="28"/>
-          <w:highlight w:val="yellow"/>
-        </w:rPr>
-        <w:t>2</w:t>
-      </w:r>
-      <w:r>
-        <w:rPr>
-          <w:b/>
-          <w:bCs/>
-          <w:sz w:val="28"/>
-          <w:szCs w:val="28"/>
-          <w:highlight w:val="yellow"/>
-        </w:rPr>
-        <w:t>0% discount</w:t>
-      </w:r>
-      <w:r>
-        <w:rPr>
-          <w:sz w:val="28"/>
-          <w:szCs w:val="28"/>
-        </w:rPr>
-        <w:t>!</w:t>
-      </w:r>
-    </w:p>
-    <w:bookmarkEnd w:id="0"/>
-    <w:p>
-      <w:r>
+      <w:bookmarkEnd w:id="0"/>
+    </w:p>
+    <w:p>
+      <w:pPr>
+        <w:rPr>
+          <w:sz w:val="24"/>
+          <w:szCs w:val="24"/>
+        </w:rPr>
+      </w:pPr>
+      <w:r>
+        <w:rPr>
+          <w:sz w:val="24"/>
+          <w:szCs w:val="24"/>
+        </w:rPr>
+        <w:br w:type="page"/>
+      </w:r>
+    </w:p>
+    <w:p>
+      <w:pPr>
+        <w:jc w:val="center"/>
         <w:rPr>
           <w:noProof/>
         </w:rPr>
-        <w:drawing>
-          <wp:anchor distT="0" distB="0" distL="114300" distR="114300" simplePos="0" relativeHeight="251658240" behindDoc="0" locked="0" layoutInCell="1" allowOverlap="1" wp14:anchorId="422147DB" wp14:editId="5A2DBD50">
-            <wp:simplePos x="0" y="0"/>
-            <wp:positionH relativeFrom="margin">
-              <wp:posOffset>76200</wp:posOffset>
-            </wp:positionH>
-            <wp:positionV relativeFrom="paragraph">
-              <wp:posOffset>5080</wp:posOffset>
-            </wp:positionV>
-            <wp:extent cx="2610000" cy="2610000"/>
-            <wp:effectExtent l="0" t="0" r="0" b="0"/>
-            <wp:wrapNone/>
-            <wp:docPr id="1" name="Picture 1"/>
-            <wp:cNvGraphicFramePr>
-              <a:graphicFrameLocks xmlns:a="http://schemas.openxmlformats.org/drawingml/2006/main" noChangeAspect="1"/>
-            </wp:cNvGraphicFramePr>
-            <a:graphic xmlns:a="http://schemas.openxmlformats.org/drawingml/2006/main">
-              <a:graphicData uri="http://schemas.openxmlformats.org/drawingml/2006/picture">
-                <pic:pic xmlns:pic="http://schemas.openxmlformats.org/drawingml/2006/picture">
-                  <pic:nvPicPr>
-                    <pic:cNvPr id="0" name="Picture 1"/>
-                    <pic:cNvPicPr>
-                      <a:picLocks noChangeAspect="1" noChangeArrowheads="1"/>
-                    </pic:cNvPicPr>
-                  </pic:nvPicPr>
-                  <pic:blipFill>
-                    <a:blip r:embed="rId6" cstate="print">
-                      <a:extLst>
-                        <a:ext uri="{28A0092B-C50C-407E-A947-70E740481C1C}">
-                          <a14:useLocalDpi xmlns:a14="http://schemas.microsoft.com/office/drawing/2010/main" val="0"/>
-                        </a:ext>
-                      </a:extLst>
-                    </a:blip>
-                    <a:srcRect/>
-                    <a:stretch>
-                      <a:fillRect/>
-                    </a:stretch>
-                  </pic:blipFill>
-                  <pic:spPr bwMode="auto">
-                    <a:xfrm>
-                      <a:off x="0" y="0"/>
-                      <a:ext cx="2610000" cy="2610000"/>
-                    </a:xfrm>
-                    <a:prstGeom prst="rect">
-                      <a:avLst/>
-                    </a:prstGeom>
-                    <a:noFill/>
-                    <a:ln>
-                      <a:noFill/>
-                    </a:ln>
-                  </pic:spPr>
-                </pic:pic>
-              </a:graphicData>
-            </a:graphic>
-            <wp14:sizeRelH relativeFrom="margin">
-              <wp14:pctWidth>0</wp14:pctWidth>
-            </wp14:sizeRelH>
-            <wp14:sizeRelV relativeFrom="margin">
-              <wp14:pctHeight>0</wp14:pctHeight>
-            </wp14:sizeRelV>
-          </wp:anchor>
-        </w:drawing>
-      </w:r>
-      <w:r>
-        <w:br w:type="page"/>
-      </w:r>
-    </w:p>
-    <w:p>
-      <w:pPr>
-        <w:jc w:val="center"/>
+        <w:sectPr>
+          <w:pgSz w:w="11906" w:h="16838"/>
+          <w:pgMar w:top="709" w:right="1558" w:bottom="426" w:left="1276" w:header="708" w:footer="708" w:gutter="0"/>
+          <w:cols w:space="708"/>
+          <w:docGrid w:linePitch="360"/>
+        </w:sectPr>
       </w:pPr>
       <w:r>
         <w:rPr>
           <w:noProof/>
         </w:rPr>
         <w:lastRenderedPageBreak/>
-        <w:drawing>
-          <wp:anchor distT="0" distB="0" distL="114300" distR="114300" simplePos="0" relativeHeight="251659264" behindDoc="0" locked="0" layoutInCell="1" allowOverlap="1" wp14:anchorId="1F319033" wp14:editId="2D06DE5F">
-            <wp:simplePos x="0" y="0"/>
-            <wp:positionH relativeFrom="margin">
-              <wp:align>right</wp:align>
-            </wp:positionH>
-            <wp:positionV relativeFrom="paragraph">
-              <wp:posOffset>401014</wp:posOffset>
-            </wp:positionV>
-            <wp:extent cx="6480810" cy="9152890"/>
-            <wp:effectExtent l="0" t="0" r="0" b="0"/>
-            <wp:wrapNone/>
-            <wp:docPr id="1119283643" name="Picture 2"/>
-            <wp:cNvGraphicFramePr>
-              <a:graphicFrameLocks xmlns:a="http://schemas.openxmlformats.org/drawingml/2006/main" noChangeAspect="1"/>
-            </wp:cNvGraphicFramePr>
-            <a:graphic xmlns:a="http://schemas.openxmlformats.org/drawingml/2006/main">
-              <a:graphicData uri="http://schemas.openxmlformats.org/drawingml/2006/picture">
-                <pic:pic xmlns:pic="http://schemas.openxmlformats.org/drawingml/2006/picture">
-                  <pic:nvPicPr>
-                    <pic:cNvPr id="1119283643" name="Picture 1119283643"/>
-                    <pic:cNvPicPr/>
-                  </pic:nvPicPr>
-                  <pic:blipFill>
-                    <a:blip r:embed="rId7"/>
-                    <a:stretch>
-                      <a:fillRect/>
-                    </a:stretch>
-                  </pic:blipFill>
-                  <pic:spPr>
-                    <a:xfrm>
-                      <a:off x="0" y="0"/>
-                      <a:ext cx="6480810" cy="9152890"/>
-                    </a:xfrm>
-                    <a:prstGeom prst="rect">
-                      <a:avLst/>
-                    </a:prstGeom>
-                  </pic:spPr>
-                </pic:pic>
-              </a:graphicData>
-            </a:graphic>
-          </wp:anchor>
-        </w:drawing>
-      </w:r>
+        <w:t>`</w:t>
+      </w:r>
+    </w:p>
+    <w:p>
+      <w:pPr>
+        <w:jc w:val="center"/>
+        <w:rPr>
+          <w:rFonts w:ascii="Aptos ExtraBold" w:hAnsi="Aptos ExtraBold"/>
+          <w:b/>
+          <w:bCs/>
+          <w:color w:val="808080" w:themeColor="background1" w:themeShade="80"/>
+          <w:sz w:val="56"/>
+          <w:szCs w:val="56"/>
+        </w:rPr>
+      </w:pPr>
+    </w:p>
+    <w:p>
+      <w:pPr>
+        <w:jc w:val="center"/>
+        <w:rPr>
+          <w:rFonts w:ascii="Aptos ExtraBold" w:hAnsi="Aptos ExtraBold"/>
+          <w:b/>
+          <w:bCs/>
+          <w:color w:val="808080" w:themeColor="background1" w:themeShade="80"/>
+          <w:sz w:val="56"/>
+          <w:szCs w:val="56"/>
+        </w:rPr>
+      </w:pPr>
+    </w:p>
+    <w:p>
+      <w:pPr>
+        <w:jc w:val="center"/>
+        <w:rPr>
+          <w:rFonts w:ascii="Aptos ExtraBold" w:hAnsi="Aptos ExtraBold"/>
+          <w:b/>
+          <w:bCs/>
+          <w:color w:val="808080" w:themeColor="background1" w:themeShade="80"/>
+          <w:sz w:val="56"/>
+          <w:szCs w:val="56"/>
+        </w:rPr>
+      </w:pPr>
+    </w:p>
+    <w:p>
+      <w:pPr>
+        <w:jc w:val="center"/>
+        <w:rPr>
+          <w:rFonts w:ascii="Aptos ExtraBold" w:hAnsi="Aptos ExtraBold"/>
+          <w:b/>
+          <w:bCs/>
+          <w:color w:val="808080" w:themeColor="background1" w:themeShade="80"/>
+          <w:sz w:val="56"/>
+          <w:szCs w:val="56"/>
+        </w:rPr>
+      </w:pPr>
+      <w:r>
+        <w:rPr>
+          <w:rFonts w:ascii="Aptos ExtraBold" w:hAnsi="Aptos ExtraBold"/>
+          <w:b/>
+          <w:bCs/>
+          <w:color w:val="808080" w:themeColor="background1" w:themeShade="80"/>
+          <w:sz w:val="56"/>
+          <w:szCs w:val="56"/>
+        </w:rPr>
+        <w:t>IMPORTANT INSTRUCTIONS!</w:t>
+      </w:r>
+    </w:p>
+    <w:p>
+      <w:pPr>
+        <w:jc w:val="center"/>
+        <w:rPr>
+          <w:rFonts w:ascii="Aptos ExtraBold" w:hAnsi="Aptos ExtraBold"/>
+          <w:b/>
+          <w:bCs/>
+          <w:color w:val="808080" w:themeColor="background1" w:themeShade="80"/>
+          <w:sz w:val="56"/>
+          <w:szCs w:val="56"/>
+        </w:rPr>
+      </w:pPr>
+    </w:p>
+    <w:p>
+      <w:pPr>
+        <w:jc w:val="center"/>
+        <w:rPr>
+          <w:rFonts w:ascii="Aptos ExtraBold" w:hAnsi="Aptos ExtraBold"/>
+          <w:b/>
+          <w:bCs/>
+          <w:color w:val="808080" w:themeColor="background1" w:themeShade="80"/>
+          <w:sz w:val="56"/>
+          <w:szCs w:val="56"/>
+        </w:rPr>
+      </w:pPr>
+    </w:p>
+    <w:p>
+      <w:pPr>
+        <w:jc w:val="center"/>
+        <w:rPr>
+          <w:rFonts w:ascii="Aptos ExtraBold" w:hAnsi="Aptos ExtraBold"/>
+          <w:b/>
+          <w:bCs/>
+          <w:color w:val="808080" w:themeColor="background1" w:themeShade="80"/>
+          <w:sz w:val="56"/>
+          <w:szCs w:val="56"/>
+        </w:rPr>
+      </w:pPr>
+    </w:p>
+    <w:p>
+      <w:pPr>
+        <w:jc w:val="center"/>
+        <w:rPr>
+          <w:rFonts w:ascii="Aptos ExtraBold" w:hAnsi="Aptos ExtraBold"/>
+          <w:b/>
+          <w:bCs/>
+          <w:color w:val="808080" w:themeColor="background1" w:themeShade="80"/>
+          <w:sz w:val="56"/>
+          <w:szCs w:val="56"/>
+        </w:rPr>
+      </w:pPr>
+    </w:p>
+    <w:p>
+      <w:pPr>
+        <w:jc w:val="center"/>
+        <w:rPr>
+          <w:rFonts w:ascii="Aptos ExtraBold" w:hAnsi="Aptos ExtraBold"/>
+          <w:b/>
+          <w:bCs/>
+          <w:color w:val="808080" w:themeColor="background1" w:themeShade="80"/>
+          <w:sz w:val="56"/>
+          <w:szCs w:val="56"/>
+        </w:rPr>
+      </w:pPr>
+    </w:p>
+    <w:p>
+      <w:pPr>
+        <w:jc w:val="center"/>
+        <w:rPr>
+          <w:rFonts w:ascii="Aptos ExtraBold" w:hAnsi="Aptos ExtraBold"/>
+          <w:b/>
+          <w:bCs/>
+          <w:color w:val="808080" w:themeColor="background1" w:themeShade="80"/>
+          <w:sz w:val="56"/>
+          <w:szCs w:val="56"/>
+        </w:rPr>
+      </w:pPr>
+    </w:p>
+    <w:p>
+      <w:pPr>
+        <w:jc w:val="center"/>
+        <w:rPr>
+          <w:rFonts w:ascii="Aptos ExtraBold" w:hAnsi="Aptos ExtraBold"/>
+          <w:b/>
+          <w:bCs/>
+          <w:color w:val="808080" w:themeColor="background1" w:themeShade="80"/>
+          <w:sz w:val="56"/>
+          <w:szCs w:val="56"/>
+        </w:rPr>
+      </w:pPr>
+      <w:r>
+        <w:rPr>
+          <w:rFonts w:ascii="Aptos ExtraBold" w:hAnsi="Aptos ExtraBold"/>
+          <w:b/>
+          <w:bCs/>
+          <w:color w:val="808080" w:themeColor="background1" w:themeShade="80"/>
+          <w:sz w:val="56"/>
+          <w:szCs w:val="56"/>
+        </w:rPr>
+        <w:t>IMPORTANT INSTRUCTIONS!</w:t>
+      </w:r>
+    </w:p>
+    <w:p>
+      <w:pPr>
+        <w:jc w:val="center"/>
+        <w:rPr>
+          <w:rFonts w:ascii="Aptos ExtraBold" w:hAnsi="Aptos ExtraBold"/>
+          <w:b/>
+          <w:bCs/>
+          <w:color w:val="808080" w:themeColor="background1" w:themeShade="80"/>
+          <w:sz w:val="56"/>
+          <w:szCs w:val="56"/>
+        </w:rPr>
+      </w:pPr>
+    </w:p>
+    <w:p>
+      <w:pPr>
+        <w:jc w:val="center"/>
+        <w:rPr>
+          <w:rFonts w:ascii="Aptos ExtraBold" w:hAnsi="Aptos ExtraBold"/>
+          <w:b/>
+          <w:bCs/>
+          <w:color w:val="808080" w:themeColor="background1" w:themeShade="80"/>
+          <w:sz w:val="56"/>
+          <w:szCs w:val="56"/>
+        </w:rPr>
+      </w:pPr>
+    </w:p>
+    <w:p>
+      <w:pPr>
+        <w:jc w:val="center"/>
+        <w:rPr>
+          <w:rFonts w:ascii="Aptos ExtraBold" w:hAnsi="Aptos ExtraBold"/>
+          <w:b/>
+          <w:bCs/>
+          <w:color w:val="808080" w:themeColor="background1" w:themeShade="80"/>
+          <w:sz w:val="56"/>
+          <w:szCs w:val="56"/>
+        </w:rPr>
+      </w:pPr>
+    </w:p>
+    <w:p>
+      <w:pPr>
+        <w:jc w:val="center"/>
+        <w:rPr>
+          <w:rFonts w:ascii="Aptos ExtraBold" w:hAnsi="Aptos ExtraBold"/>
+          <w:b/>
+          <w:bCs/>
+          <w:color w:val="808080" w:themeColor="background1" w:themeShade="80"/>
+          <w:sz w:val="56"/>
+          <w:szCs w:val="56"/>
+        </w:rPr>
+      </w:pPr>
+    </w:p>
+    <w:p>
+      <w:pPr>
+        <w:jc w:val="center"/>
+        <w:rPr>
+          <w:rFonts w:ascii="Aptos ExtraBold" w:hAnsi="Aptos ExtraBold"/>
+          <w:b/>
+          <w:bCs/>
+          <w:color w:val="808080" w:themeColor="background1" w:themeShade="80"/>
+          <w:sz w:val="56"/>
+          <w:szCs w:val="56"/>
+        </w:rPr>
+      </w:pPr>
+    </w:p>
+    <w:p>
+      <w:pPr>
+        <w:jc w:val="center"/>
+        <w:rPr>
+          <w:rFonts w:ascii="Aptos ExtraBold" w:hAnsi="Aptos ExtraBold"/>
+          <w:b/>
+          <w:bCs/>
+          <w:color w:val="808080" w:themeColor="background1" w:themeShade="80"/>
+          <w:sz w:val="56"/>
+          <w:szCs w:val="56"/>
+        </w:rPr>
+      </w:pPr>
+    </w:p>
+    <w:p>
+      <w:pPr>
+        <w:jc w:val="center"/>
+        <w:rPr>
+          <w:rFonts w:ascii="Aptos ExtraBold" w:hAnsi="Aptos ExtraBold"/>
+          <w:b/>
+          <w:bCs/>
+          <w:color w:val="808080" w:themeColor="background1" w:themeShade="80"/>
+          <w:sz w:val="56"/>
+          <w:szCs w:val="56"/>
+        </w:rPr>
+      </w:pPr>
+    </w:p>
+    <w:p>
+      <w:pPr>
+        <w:jc w:val="center"/>
+        <w:rPr>
+          <w:rFonts w:ascii="Aptos ExtraBold" w:hAnsi="Aptos ExtraBold"/>
+          <w:b/>
+          <w:bCs/>
+          <w:color w:val="808080" w:themeColor="background1" w:themeShade="80"/>
+          <w:sz w:val="56"/>
+          <w:szCs w:val="56"/>
+        </w:rPr>
+      </w:pPr>
+      <w:r>
+        <w:rPr>
+          <w:rFonts w:ascii="Aptos ExtraBold" w:hAnsi="Aptos ExtraBold"/>
+          <w:b/>
+          <w:bCs/>
+          <w:color w:val="808080" w:themeColor="background1" w:themeShade="80"/>
+          <w:sz w:val="56"/>
+          <w:szCs w:val="56"/>
+        </w:rPr>
+        <w:t>IMPORTANT INSTRUCTIONS!</w:t>
+      </w:r>
+    </w:p>
+    <w:p>
+      <w:pPr>
+        <w:jc w:val="center"/>
+        <w:rPr>
+          <w:rFonts w:ascii="Aptos ExtraBold" w:hAnsi="Aptos ExtraBold"/>
+          <w:b/>
+          <w:bCs/>
+          <w:color w:val="808080" w:themeColor="background1" w:themeShade="80"/>
+          <w:sz w:val="56"/>
+          <w:szCs w:val="56"/>
+        </w:rPr>
+      </w:pPr>
+    </w:p>
+    <w:p>
+      <w:pPr>
+        <w:jc w:val="center"/>
+        <w:rPr>
+          <w:rFonts w:ascii="Aptos ExtraBold" w:hAnsi="Aptos ExtraBold"/>
+          <w:b/>
+          <w:bCs/>
+          <w:color w:val="808080" w:themeColor="background1" w:themeShade="80"/>
+          <w:sz w:val="56"/>
+          <w:szCs w:val="56"/>
+        </w:rPr>
+      </w:pPr>
+    </w:p>
+    <w:p>
+      <w:pPr>
+        <w:jc w:val="center"/>
+        <w:rPr>
+          <w:rFonts w:ascii="Aptos ExtraBold" w:hAnsi="Aptos ExtraBold"/>
+          <w:b/>
+          <w:bCs/>
+          <w:color w:val="808080" w:themeColor="background1" w:themeShade="80"/>
+          <w:sz w:val="56"/>
+          <w:szCs w:val="56"/>
+        </w:rPr>
+      </w:pPr>
+    </w:p>
+    <w:p>
+      <w:pPr>
+        <w:jc w:val="center"/>
+        <w:rPr>
+          <w:rFonts w:ascii="Aptos ExtraBold" w:hAnsi="Aptos ExtraBold"/>
+          <w:b/>
+          <w:bCs/>
+          <w:color w:val="808080" w:themeColor="background1" w:themeShade="80"/>
+          <w:sz w:val="56"/>
+          <w:szCs w:val="56"/>
+        </w:rPr>
+      </w:pPr>
+    </w:p>
+    <w:p>
+      <w:pPr>
+        <w:jc w:val="center"/>
+        <w:rPr>
+          <w:rFonts w:ascii="Aptos ExtraBold" w:hAnsi="Aptos ExtraBold"/>
+          <w:b/>
+          <w:bCs/>
+          <w:color w:val="808080" w:themeColor="background1" w:themeShade="80"/>
+          <w:sz w:val="56"/>
+          <w:szCs w:val="56"/>
+        </w:rPr>
+      </w:pPr>
+    </w:p>
+    <w:p>
+      <w:pPr>
+        <w:jc w:val="center"/>
+        <w:rPr>
+          <w:rFonts w:ascii="Aptos ExtraBold" w:hAnsi="Aptos ExtraBold"/>
+          <w:b/>
+          <w:bCs/>
+          <w:color w:val="808080" w:themeColor="background1" w:themeShade="80"/>
+          <w:sz w:val="56"/>
+          <w:szCs w:val="56"/>
+        </w:rPr>
+      </w:pPr>
+    </w:p>
+    <w:p>
+      <w:pPr>
+        <w:jc w:val="center"/>
+        <w:rPr>
+          <w:rFonts w:ascii="Aptos ExtraBold" w:hAnsi="Aptos ExtraBold"/>
+          <w:b/>
+          <w:bCs/>
+          <w:color w:val="808080" w:themeColor="background1" w:themeShade="80"/>
+          <w:sz w:val="56"/>
+          <w:szCs w:val="56"/>
+        </w:rPr>
+      </w:pPr>
+      <w:r>
+        <w:rPr>
+          <w:rFonts w:ascii="Aptos ExtraBold" w:hAnsi="Aptos ExtraBold"/>
+          <w:b/>
+          <w:bCs/>
+          <w:color w:val="808080" w:themeColor="background1" w:themeShade="80"/>
+          <w:sz w:val="56"/>
+          <w:szCs w:val="56"/>
+        </w:rPr>
+        <w:t>IMPORTANT INSTRUCTIONS!</w:t>
+      </w:r>
+    </w:p>
+    <w:p>
+      <w:pPr>
+        <w:jc w:val="center"/>
+        <w:rPr>
+          <w:rFonts w:ascii="Aptos ExtraBold" w:hAnsi="Aptos ExtraBold"/>
+          <w:b/>
+          <w:bCs/>
+          <w:color w:val="808080" w:themeColor="background1" w:themeShade="80"/>
+          <w:sz w:val="56"/>
+          <w:szCs w:val="56"/>
+        </w:rPr>
+      </w:pPr>
     </w:p>
     <w:sectPr>
+      <w:type w:val="continuous"/>
       <w:pgSz w:w="11906" w:h="16838"/>
-      <w:pgMar w:top="709" w:right="849" w:bottom="426" w:left="851" w:header="708" w:footer="708" w:gutter="0"/>
-      <w:cols w:space="708"/>
+      <w:pgMar w:top="709" w:right="1558" w:bottom="426" w:left="1276" w:header="708" w:footer="708" w:gutter="0"/>
+      <w:cols w:num="2" w:space="720"/>
       <w:docGrid w:linePitch="360"/>
     </w:sectPr>
   </w:body>

</xml_diff>